<commit_message>
Update function demo decorator.
</commit_message>
<xml_diff>
--- a/design_pattern.docx
+++ b/design_pattern.docx
@@ -785,14 +785,27 @@
           <w:szCs w:val="24"/>
         </w:rPr>
       </w:pPr>
-      <w:r>
-        <w:rPr>
-          <w:rFonts w:ascii="Times New Roman" w:hAnsi="Times New Roman" w:cs="Times New Roman"/>
-          <w:sz w:val="24"/>
-          <w:szCs w:val="24"/>
-        </w:rPr>
-        <w:t>https://refactoring.guru/design-patterns/decorator</w:t>
-      </w:r>
+      <w:hyperlink r:id="rId7" w:history="1">
+        <w:r>
+          <w:rPr>
+            <w:rStyle w:val="Hyperlink"/>
+            <w:rFonts w:ascii="Times New Roman" w:hAnsi="Times New Roman" w:cs="Times New Roman"/>
+            <w:sz w:val="24"/>
+            <w:szCs w:val="24"/>
+          </w:rPr>
+          <w:t>https://refactoring.guru/design-patterns/decorator</w:t>
+        </w:r>
+      </w:hyperlink>
+    </w:p>
+    <w:p>
+      <w:pPr>
+        <w:ind w:firstLine="720"/>
+        <w:rPr>
+          <w:rFonts w:ascii="Times New Roman" w:hAnsi="Times New Roman" w:cs="Times New Roman"/>
+          <w:sz w:val="24"/>
+          <w:szCs w:val="24"/>
+        </w:rPr>
+      </w:pPr>
     </w:p>
     <w:p>
       <w:pPr>
@@ -898,8 +911,962 @@
         </w:rPr>
         <w:t>có thể dùng decorator pattern</w:t>
       </w:r>
+    </w:p>
+    <w:p>
+      <w:pPr>
+        <w:rPr>
+          <w:rFonts w:ascii="Times New Roman" w:hAnsi="Times New Roman" w:cs="Times New Roman"/>
+          <w:sz w:val="24"/>
+          <w:szCs w:val="24"/>
+        </w:rPr>
+      </w:pPr>
+      <w:r>
+        <w:rPr>
+          <w:rFonts w:ascii="Times New Roman" w:hAnsi="Times New Roman" w:cs="Times New Roman"/>
+          <w:sz w:val="24"/>
+          <w:szCs w:val="24"/>
+        </w:rPr>
+        <w:t>Sự khác nhau giữa việc dùng kế thừa và dùng decorator pattern là gì?</w:t>
+      </w:r>
+    </w:p>
+    <w:p>
+      <w:pPr>
+        <w:rPr>
+          <w:rFonts w:ascii="Times New Roman" w:hAnsi="Times New Roman" w:cs="Times New Roman"/>
+          <w:sz w:val="24"/>
+          <w:szCs w:val="24"/>
+        </w:rPr>
+      </w:pPr>
+      <w:r>
+        <w:rPr>
+          <w:rFonts w:ascii="Times New Roman" w:hAnsi="Times New Roman" w:cs="Times New Roman"/>
+          <w:sz w:val="24"/>
+          <w:szCs w:val="24"/>
+        </w:rPr>
+        <w:t xml:space="preserve">VD: Ban đầu ta có 1 class Notifier để chỉ để gửi email đến những </w:t>
+      </w:r>
+      <w:r>
+        <w:rPr>
+          <w:rFonts w:ascii="Times New Roman" w:hAnsi="Times New Roman" w:cs="Times New Roman"/>
+          <w:sz w:val="24"/>
+          <w:szCs w:val="24"/>
+        </w:rPr>
+        <w:t>L</w:t>
+      </w:r>
+      <w:r>
+        <w:rPr>
+          <w:rFonts w:ascii="Times New Roman" w:hAnsi="Times New Roman" w:cs="Times New Roman"/>
+          <w:sz w:val="24"/>
+          <w:szCs w:val="24"/>
+        </w:rPr>
+        <w:t>istener</w:t>
+      </w:r>
+    </w:p>
+    <w:p>
+      <w:pPr>
+        <w:rPr>
+          <w:rFonts w:ascii="Times New Roman" w:hAnsi="Times New Roman" w:cs="Times New Roman"/>
+          <w:sz w:val="24"/>
+          <w:szCs w:val="24"/>
+        </w:rPr>
+      </w:pPr>
+      <w:r>
+        <w:rPr>
+          <w:rFonts w:ascii="Times New Roman" w:hAnsi="Times New Roman" w:cs="Times New Roman"/>
+          <w:sz w:val="24"/>
+          <w:szCs w:val="24"/>
+        </w:rPr>
+        <w:t>Bây giờ muốn gửi email rồi gửi luôn qua sms, rồi lại gửi tiếp đến facebook thì phải làm sao?</w:t>
+      </w:r>
+    </w:p>
+    <w:p>
+      <w:pPr>
+        <w:rPr>
+          <w:rFonts w:ascii="Times New Roman" w:hAnsi="Times New Roman" w:cs="Times New Roman"/>
+          <w:sz w:val="24"/>
+          <w:szCs w:val="24"/>
+        </w:rPr>
+      </w:pPr>
+    </w:p>
+    <w:p>
+      <w:pPr>
+        <w:rPr>
+          <w:rFonts w:ascii="Times New Roman" w:hAnsi="Times New Roman" w:cs="Times New Roman"/>
+          <w:sz w:val="24"/>
+          <w:szCs w:val="24"/>
+        </w:rPr>
+      </w:pPr>
+      <w:r>
+        <w:rPr>
+          <w:rFonts w:ascii="Times New Roman" w:hAnsi="Times New Roman" w:cs="Times New Roman"/>
+          <w:sz w:val="24"/>
+          <w:szCs w:val="24"/>
+        </w:rPr>
+        <w:lastRenderedPageBreak/>
+        <w:t xml:space="preserve">Có 2 cách để giải quyết: </w:t>
+      </w:r>
+    </w:p>
+    <w:p>
+      <w:pPr>
+        <w:rPr>
+          <w:rFonts w:ascii="Times New Roman" w:hAnsi="Times New Roman" w:cs="Times New Roman"/>
+          <w:sz w:val="24"/>
+          <w:szCs w:val="24"/>
+        </w:rPr>
+      </w:pPr>
+      <w:r>
+        <w:rPr>
+          <w:rFonts w:ascii="Times New Roman" w:hAnsi="Times New Roman" w:cs="Times New Roman"/>
+          <w:sz w:val="24"/>
+          <w:szCs w:val="24"/>
+        </w:rPr>
+        <w:t xml:space="preserve">+ Dùng kế thừa: </w:t>
+      </w:r>
+      <w:r>
+        <w:rPr>
+          <w:rFonts w:ascii="Times New Roman" w:hAnsi="Times New Roman" w:cs="Times New Roman"/>
+          <w:sz w:val="24"/>
+          <w:szCs w:val="24"/>
+        </w:rPr>
+        <w:t>tạo class SMSNotif</w:t>
+      </w:r>
+      <w:r>
+        <w:rPr>
+          <w:rFonts w:ascii="Times New Roman" w:hAnsi="Times New Roman" w:cs="Times New Roman"/>
+          <w:sz w:val="24"/>
+          <w:szCs w:val="24"/>
+        </w:rPr>
+        <w:t>i</w:t>
+      </w:r>
+      <w:r>
+        <w:rPr>
+          <w:rFonts w:ascii="Times New Roman" w:hAnsi="Times New Roman" w:cs="Times New Roman"/>
+          <w:sz w:val="24"/>
+          <w:szCs w:val="24"/>
+        </w:rPr>
+        <w:t>er kế thừa Notifier rồi override lại function send() rồi trong hàm override này gọi đến super.send() và triển khai tiếp cái việc gửi sms.</w:t>
+      </w:r>
+      <w:r>
+        <w:rPr>
+          <w:rFonts w:ascii="Times New Roman" w:hAnsi="Times New Roman" w:cs="Times New Roman"/>
+          <w:sz w:val="24"/>
+          <w:szCs w:val="24"/>
+        </w:rPr>
+        <w:t xml:space="preserve"> Còn để gửi tin qua fb thì làm tương tự FbNotifier lại kế thừa Notifier,… Nhưng giờ muốn cả gửi email, gửi sms, gửi qua FB thì sao. =&gt; FbNotifier cần kế thừa SMSNo</w:t>
+      </w:r>
+      <w:r>
+        <w:rPr>
+          <w:rFonts w:ascii="Times New Roman" w:hAnsi="Times New Roman" w:cs="Times New Roman"/>
+          <w:sz w:val="24"/>
+          <w:szCs w:val="24"/>
+        </w:rPr>
+        <w:t>tifier</w:t>
+      </w:r>
+      <w:r>
+        <w:rPr>
+          <w:rFonts w:ascii="Times New Roman" w:hAnsi="Times New Roman" w:cs="Times New Roman"/>
+          <w:sz w:val="24"/>
+          <w:szCs w:val="24"/>
+        </w:rPr>
+        <w:t>.</w:t>
+      </w:r>
+      <w:r>
+        <w:rPr>
+          <w:rFonts w:ascii="Times New Roman" w:hAnsi="Times New Roman" w:cs="Times New Roman"/>
+          <w:sz w:val="24"/>
+          <w:szCs w:val="24"/>
+        </w:rPr>
+        <w:t xml:space="preserve"> </w:t>
+      </w:r>
+    </w:p>
+    <w:p>
+      <w:pPr>
+        <w:rPr>
+          <w:rFonts w:ascii="Times New Roman" w:hAnsi="Times New Roman" w:cs="Times New Roman"/>
+          <w:sz w:val="24"/>
+          <w:szCs w:val="24"/>
+        </w:rPr>
+      </w:pPr>
+      <w:r>
+        <w:rPr>
+          <w:rFonts w:ascii="Times New Roman" w:hAnsi="Times New Roman" w:cs="Times New Roman"/>
+          <w:sz w:val="24"/>
+          <w:szCs w:val="24"/>
+        </w:rPr>
+        <w:t>Với 3 cách gửi tin đã thấy phức tạp rồi, giờ cần gửi qua thư, qua zalo,… thì nếu chỉ cần gửi qua email, sms, zalo mà ko cần qua FB, qua thư thì việc kế thừa sẽ thật là ối giời ơi.</w:t>
+      </w:r>
+      <w:r>
+        <w:rPr>
+          <w:rFonts w:ascii="Times New Roman" w:hAnsi="Times New Roman" w:cs="Times New Roman"/>
+          <w:sz w:val="24"/>
+          <w:szCs w:val="24"/>
+        </w:rPr>
+        <w:t xml:space="preserve"> </w:t>
+      </w:r>
+      <w:r>
+        <w:rPr>
+          <w:rFonts w:ascii="Times New Roman" w:hAnsi="Times New Roman" w:cs="Times New Roman"/>
+          <w:sz w:val="24"/>
+          <w:szCs w:val="24"/>
+        </w:rPr>
+        <w:t xml:space="preserve">Việc kế thừa sẽ là </w:t>
+      </w:r>
+      <w:r>
+        <w:rPr>
+          <w:rFonts w:ascii="Times New Roman" w:hAnsi="Times New Roman" w:cs="Times New Roman"/>
+          <w:color w:val="FF0000"/>
+          <w:sz w:val="24"/>
+          <w:szCs w:val="24"/>
+        </w:rPr>
+        <w:t xml:space="preserve">“tổ hợp” </w:t>
+      </w:r>
+      <w:r>
+        <w:rPr>
+          <w:rFonts w:ascii="Times New Roman" w:hAnsi="Times New Roman" w:cs="Times New Roman"/>
+          <w:sz w:val="24"/>
+          <w:szCs w:val="24"/>
+        </w:rPr>
+        <w:t>của các option, càng nhiều option thì càng cần kế thừa nhiều</w:t>
+      </w:r>
+      <w:r>
+        <w:rPr>
+          <w:rFonts w:ascii="Times New Roman" w:hAnsi="Times New Roman" w:cs="Times New Roman"/>
+          <w:sz w:val="24"/>
+          <w:szCs w:val="24"/>
+        </w:rPr>
+        <w:t>.</w:t>
+      </w:r>
+      <w:r>
+        <w:rPr>
+          <w:rFonts w:ascii="Times New Roman" w:hAnsi="Times New Roman" w:cs="Times New Roman"/>
+          <w:sz w:val="24"/>
+          <w:szCs w:val="24"/>
+        </w:rPr>
+        <w:t xml:space="preserve"> </w:t>
+      </w:r>
+    </w:p>
+    <w:p>
+      <w:pPr>
+        <w:rPr>
+          <w:rFonts w:ascii="Times New Roman" w:hAnsi="Times New Roman" w:cs="Times New Roman"/>
+          <w:sz w:val="24"/>
+          <w:szCs w:val="24"/>
+        </w:rPr>
+      </w:pPr>
+      <w:r>
+        <w:rPr>
+          <w:rFonts w:ascii="Times New Roman" w:hAnsi="Times New Roman" w:cs="Times New Roman"/>
+          <w:sz w:val="24"/>
+          <w:szCs w:val="24"/>
+        </w:rPr>
+        <w:t xml:space="preserve">Hơn nữa kế thừa bị fix cứng cở compile time. </w:t>
+      </w:r>
+      <w:r>
+        <w:rPr>
+          <w:rFonts w:ascii="Times New Roman" w:hAnsi="Times New Roman" w:cs="Times New Roman"/>
+          <w:sz w:val="24"/>
+          <w:szCs w:val="24"/>
+        </w:rPr>
+        <w:t>Ta phải quy định những class kế thừa nhau từ lúc code rồi.</w:t>
+      </w:r>
+    </w:p>
+    <w:p>
+      <w:pPr>
+        <w:rPr>
+          <w:rFonts w:ascii="Times New Roman" w:hAnsi="Times New Roman" w:cs="Times New Roman"/>
+          <w:sz w:val="24"/>
+          <w:szCs w:val="24"/>
+        </w:rPr>
+      </w:pPr>
+    </w:p>
+    <w:p>
+      <w:pPr>
+        <w:rPr>
+          <w:rFonts w:ascii="Times New Roman" w:hAnsi="Times New Roman" w:cs="Times New Roman"/>
+          <w:sz w:val="24"/>
+          <w:szCs w:val="24"/>
+        </w:rPr>
+      </w:pPr>
+      <w:r>
+        <w:rPr>
+          <w:rFonts w:ascii="Times New Roman" w:hAnsi="Times New Roman" w:cs="Times New Roman"/>
+          <w:sz w:val="24"/>
+          <w:szCs w:val="24"/>
+        </w:rPr>
+        <w:t>+ Dùng decorator pattern:</w:t>
+      </w:r>
+      <w:r>
+        <w:rPr>
+          <w:rFonts w:ascii="Times New Roman" w:hAnsi="Times New Roman" w:cs="Times New Roman"/>
+          <w:sz w:val="24"/>
+          <w:szCs w:val="24"/>
+        </w:rPr>
+        <w:t xml:space="preserve"> Thích dùng option nào thì enable nó lên là được.</w:t>
+      </w:r>
       <w:bookmarkStart w:id="0" w:name="_GoBack"/>
       <w:bookmarkEnd w:id="0"/>
+    </w:p>
+    <w:p>
+      <w:pPr>
+        <w:shd w:val="clear" w:color="auto" w:fill="202020"/>
+        <w:spacing w:after="0" w:line="360" w:lineRule="atLeast"/>
+        <w:rPr>
+          <w:rFonts w:ascii="Consolas" w:eastAsia="Times New Roman" w:hAnsi="Consolas" w:cs="Times New Roman"/>
+          <w:color w:val="D4BE98"/>
+          <w:sz w:val="27"/>
+          <w:szCs w:val="27"/>
+        </w:rPr>
+      </w:pPr>
+      <w:r>
+        <w:rPr>
+          <w:rFonts w:ascii="Consolas" w:eastAsia="Times New Roman" w:hAnsi="Consolas" w:cs="Times New Roman"/>
+          <w:i/>
+          <w:iCs/>
+          <w:color w:val="C5B18D"/>
+          <w:sz w:val="27"/>
+          <w:szCs w:val="27"/>
+        </w:rPr>
+        <w:t>void</w:t>
+      </w:r>
+      <w:r>
+        <w:rPr>
+          <w:rFonts w:ascii="Consolas" w:eastAsia="Times New Roman" w:hAnsi="Consolas" w:cs="Times New Roman"/>
+          <w:color w:val="D4BE98"/>
+          <w:sz w:val="27"/>
+          <w:szCs w:val="27"/>
+        </w:rPr>
+        <w:t xml:space="preserve"> </w:t>
+      </w:r>
+      <w:r>
+        <w:rPr>
+          <w:rFonts w:ascii="Consolas" w:eastAsia="Times New Roman" w:hAnsi="Consolas" w:cs="Times New Roman"/>
+          <w:color w:val="89B482"/>
+          <w:sz w:val="27"/>
+          <w:szCs w:val="27"/>
+        </w:rPr>
+        <w:t>demoDecorator</w:t>
+      </w:r>
+      <w:r>
+        <w:rPr>
+          <w:rFonts w:ascii="Consolas" w:eastAsia="Times New Roman" w:hAnsi="Consolas" w:cs="Times New Roman"/>
+          <w:color w:val="D4BE98"/>
+          <w:sz w:val="27"/>
+          <w:szCs w:val="27"/>
+        </w:rPr>
+        <w:t>({</w:t>
+      </w:r>
+    </w:p>
+    <w:p>
+      <w:pPr>
+        <w:shd w:val="clear" w:color="auto" w:fill="202020"/>
+        <w:spacing w:after="0" w:line="360" w:lineRule="atLeast"/>
+        <w:rPr>
+          <w:rFonts w:ascii="Consolas" w:eastAsia="Times New Roman" w:hAnsi="Consolas" w:cs="Times New Roman"/>
+          <w:color w:val="D4BE98"/>
+          <w:sz w:val="27"/>
+          <w:szCs w:val="27"/>
+        </w:rPr>
+      </w:pPr>
+      <w:r>
+        <w:rPr>
+          <w:rFonts w:ascii="Consolas" w:eastAsia="Times New Roman" w:hAnsi="Consolas" w:cs="Times New Roman"/>
+          <w:color w:val="D4BE98"/>
+          <w:sz w:val="27"/>
+          <w:szCs w:val="27"/>
+        </w:rPr>
+        <w:t xml:space="preserve">  </w:t>
+      </w:r>
+      <w:r>
+        <w:rPr>
+          <w:rFonts w:ascii="Consolas" w:eastAsia="Times New Roman" w:hAnsi="Consolas" w:cs="Times New Roman"/>
+          <w:i/>
+          <w:iCs/>
+          <w:color w:val="D3869B"/>
+          <w:sz w:val="27"/>
+          <w:szCs w:val="27"/>
+        </w:rPr>
+        <w:t>required</w:t>
+      </w:r>
+      <w:r>
+        <w:rPr>
+          <w:rFonts w:ascii="Consolas" w:eastAsia="Times New Roman" w:hAnsi="Consolas" w:cs="Times New Roman"/>
+          <w:color w:val="D4BE98"/>
+          <w:sz w:val="27"/>
+          <w:szCs w:val="27"/>
+        </w:rPr>
+        <w:t xml:space="preserve"> </w:t>
+      </w:r>
+      <w:r>
+        <w:rPr>
+          <w:rFonts w:ascii="Consolas" w:eastAsia="Times New Roman" w:hAnsi="Consolas" w:cs="Times New Roman"/>
+          <w:color w:val="7DAEA3"/>
+          <w:sz w:val="27"/>
+          <w:szCs w:val="27"/>
+        </w:rPr>
+        <w:t>String</w:t>
+      </w:r>
+      <w:r>
+        <w:rPr>
+          <w:rFonts w:ascii="Consolas" w:eastAsia="Times New Roman" w:hAnsi="Consolas" w:cs="Times New Roman"/>
+          <w:color w:val="D4BE98"/>
+          <w:sz w:val="27"/>
+          <w:szCs w:val="27"/>
+        </w:rPr>
+        <w:t xml:space="preserve"> message,</w:t>
+      </w:r>
+    </w:p>
+    <w:p>
+      <w:pPr>
+        <w:shd w:val="clear" w:color="auto" w:fill="202020"/>
+        <w:spacing w:after="0" w:line="360" w:lineRule="atLeast"/>
+        <w:rPr>
+          <w:rFonts w:ascii="Consolas" w:eastAsia="Times New Roman" w:hAnsi="Consolas" w:cs="Times New Roman"/>
+          <w:color w:val="D4BE98"/>
+          <w:sz w:val="27"/>
+          <w:szCs w:val="27"/>
+        </w:rPr>
+      </w:pPr>
+      <w:r>
+        <w:rPr>
+          <w:rFonts w:ascii="Consolas" w:eastAsia="Times New Roman" w:hAnsi="Consolas" w:cs="Times New Roman"/>
+          <w:color w:val="D4BE98"/>
+          <w:sz w:val="27"/>
+          <w:szCs w:val="27"/>
+        </w:rPr>
+        <w:t xml:space="preserve">  </w:t>
+      </w:r>
+      <w:r>
+        <w:rPr>
+          <w:rFonts w:ascii="Consolas" w:eastAsia="Times New Roman" w:hAnsi="Consolas" w:cs="Times New Roman"/>
+          <w:i/>
+          <w:iCs/>
+          <w:color w:val="D3869B"/>
+          <w:sz w:val="27"/>
+          <w:szCs w:val="27"/>
+        </w:rPr>
+        <w:t>required</w:t>
+      </w:r>
+      <w:r>
+        <w:rPr>
+          <w:rFonts w:ascii="Consolas" w:eastAsia="Times New Roman" w:hAnsi="Consolas" w:cs="Times New Roman"/>
+          <w:color w:val="D4BE98"/>
+          <w:sz w:val="27"/>
+          <w:szCs w:val="27"/>
+        </w:rPr>
+        <w:t xml:space="preserve"> </w:t>
+      </w:r>
+      <w:r>
+        <w:rPr>
+          <w:rFonts w:ascii="Consolas" w:eastAsia="Times New Roman" w:hAnsi="Consolas" w:cs="Times New Roman"/>
+          <w:color w:val="7DAEA3"/>
+          <w:sz w:val="27"/>
+          <w:szCs w:val="27"/>
+        </w:rPr>
+        <w:t>bool</w:t>
+      </w:r>
+      <w:r>
+        <w:rPr>
+          <w:rFonts w:ascii="Consolas" w:eastAsia="Times New Roman" w:hAnsi="Consolas" w:cs="Times New Roman"/>
+          <w:color w:val="D4BE98"/>
+          <w:sz w:val="27"/>
+          <w:szCs w:val="27"/>
+        </w:rPr>
+        <w:t xml:space="preserve"> smsEnabled,</w:t>
+      </w:r>
+    </w:p>
+    <w:p>
+      <w:pPr>
+        <w:shd w:val="clear" w:color="auto" w:fill="202020"/>
+        <w:spacing w:after="0" w:line="360" w:lineRule="atLeast"/>
+        <w:rPr>
+          <w:rFonts w:ascii="Consolas" w:eastAsia="Times New Roman" w:hAnsi="Consolas" w:cs="Times New Roman"/>
+          <w:color w:val="D4BE98"/>
+          <w:sz w:val="27"/>
+          <w:szCs w:val="27"/>
+        </w:rPr>
+      </w:pPr>
+      <w:r>
+        <w:rPr>
+          <w:rFonts w:ascii="Consolas" w:eastAsia="Times New Roman" w:hAnsi="Consolas" w:cs="Times New Roman"/>
+          <w:color w:val="D4BE98"/>
+          <w:sz w:val="27"/>
+          <w:szCs w:val="27"/>
+        </w:rPr>
+        <w:t xml:space="preserve">  </w:t>
+      </w:r>
+      <w:r>
+        <w:rPr>
+          <w:rFonts w:ascii="Consolas" w:eastAsia="Times New Roman" w:hAnsi="Consolas" w:cs="Times New Roman"/>
+          <w:i/>
+          <w:iCs/>
+          <w:color w:val="D3869B"/>
+          <w:sz w:val="27"/>
+          <w:szCs w:val="27"/>
+        </w:rPr>
+        <w:t>required</w:t>
+      </w:r>
+      <w:r>
+        <w:rPr>
+          <w:rFonts w:ascii="Consolas" w:eastAsia="Times New Roman" w:hAnsi="Consolas" w:cs="Times New Roman"/>
+          <w:color w:val="D4BE98"/>
+          <w:sz w:val="27"/>
+          <w:szCs w:val="27"/>
+        </w:rPr>
+        <w:t xml:space="preserve"> </w:t>
+      </w:r>
+      <w:r>
+        <w:rPr>
+          <w:rFonts w:ascii="Consolas" w:eastAsia="Times New Roman" w:hAnsi="Consolas" w:cs="Times New Roman"/>
+          <w:color w:val="7DAEA3"/>
+          <w:sz w:val="27"/>
+          <w:szCs w:val="27"/>
+        </w:rPr>
+        <w:t>bool</w:t>
+      </w:r>
+      <w:r>
+        <w:rPr>
+          <w:rFonts w:ascii="Consolas" w:eastAsia="Times New Roman" w:hAnsi="Consolas" w:cs="Times New Roman"/>
+          <w:color w:val="D4BE98"/>
+          <w:sz w:val="27"/>
+          <w:szCs w:val="27"/>
+        </w:rPr>
+        <w:t xml:space="preserve"> facebookEnabled,</w:t>
+      </w:r>
+    </w:p>
+    <w:p>
+      <w:pPr>
+        <w:shd w:val="clear" w:color="auto" w:fill="202020"/>
+        <w:spacing w:after="0" w:line="360" w:lineRule="atLeast"/>
+        <w:rPr>
+          <w:rFonts w:ascii="Consolas" w:eastAsia="Times New Roman" w:hAnsi="Consolas" w:cs="Times New Roman"/>
+          <w:color w:val="D4BE98"/>
+          <w:sz w:val="27"/>
+          <w:szCs w:val="27"/>
+        </w:rPr>
+      </w:pPr>
+      <w:r>
+        <w:rPr>
+          <w:rFonts w:ascii="Consolas" w:eastAsia="Times New Roman" w:hAnsi="Consolas" w:cs="Times New Roman"/>
+          <w:color w:val="D4BE98"/>
+          <w:sz w:val="27"/>
+          <w:szCs w:val="27"/>
+        </w:rPr>
+        <w:t>}) {</w:t>
+      </w:r>
+    </w:p>
+    <w:p>
+      <w:pPr>
+        <w:shd w:val="clear" w:color="auto" w:fill="202020"/>
+        <w:spacing w:after="0" w:line="360" w:lineRule="atLeast"/>
+        <w:rPr>
+          <w:rFonts w:ascii="Consolas" w:eastAsia="Times New Roman" w:hAnsi="Consolas" w:cs="Times New Roman"/>
+          <w:color w:val="D4BE98"/>
+          <w:sz w:val="27"/>
+          <w:szCs w:val="27"/>
+        </w:rPr>
+      </w:pPr>
+      <w:r>
+        <w:rPr>
+          <w:rFonts w:ascii="Consolas" w:eastAsia="Times New Roman" w:hAnsi="Consolas" w:cs="Times New Roman"/>
+          <w:color w:val="D4BE98"/>
+          <w:sz w:val="27"/>
+          <w:szCs w:val="27"/>
+        </w:rPr>
+        <w:t xml:space="preserve">  </w:t>
+      </w:r>
+      <w:r>
+        <w:rPr>
+          <w:rFonts w:ascii="Consolas" w:eastAsia="Times New Roman" w:hAnsi="Consolas" w:cs="Times New Roman"/>
+          <w:color w:val="7DAEA3"/>
+          <w:sz w:val="27"/>
+          <w:szCs w:val="27"/>
+        </w:rPr>
+        <w:t>Notifier</w:t>
+      </w:r>
+      <w:r>
+        <w:rPr>
+          <w:rFonts w:ascii="Consolas" w:eastAsia="Times New Roman" w:hAnsi="Consolas" w:cs="Times New Roman"/>
+          <w:color w:val="D4BE98"/>
+          <w:sz w:val="27"/>
+          <w:szCs w:val="27"/>
+        </w:rPr>
+        <w:t xml:space="preserve"> stack </w:t>
+      </w:r>
+      <w:r>
+        <w:rPr>
+          <w:rFonts w:ascii="Consolas" w:eastAsia="Times New Roman" w:hAnsi="Consolas" w:cs="Times New Roman"/>
+          <w:color w:val="D3869B"/>
+          <w:sz w:val="27"/>
+          <w:szCs w:val="27"/>
+        </w:rPr>
+        <w:t>=</w:t>
+      </w:r>
+      <w:r>
+        <w:rPr>
+          <w:rFonts w:ascii="Consolas" w:eastAsia="Times New Roman" w:hAnsi="Consolas" w:cs="Times New Roman"/>
+          <w:color w:val="D4BE98"/>
+          <w:sz w:val="27"/>
+          <w:szCs w:val="27"/>
+        </w:rPr>
+        <w:t xml:space="preserve"> </w:t>
+      </w:r>
+      <w:r>
+        <w:rPr>
+          <w:rFonts w:ascii="Consolas" w:eastAsia="Times New Roman" w:hAnsi="Consolas" w:cs="Times New Roman"/>
+          <w:color w:val="7DAEA3"/>
+          <w:sz w:val="27"/>
+          <w:szCs w:val="27"/>
+        </w:rPr>
+        <w:t>EmailNotifier</w:t>
+      </w:r>
+      <w:r>
+        <w:rPr>
+          <w:rFonts w:ascii="Consolas" w:eastAsia="Times New Roman" w:hAnsi="Consolas" w:cs="Times New Roman"/>
+          <w:color w:val="D4BE98"/>
+          <w:sz w:val="27"/>
+          <w:szCs w:val="27"/>
+        </w:rPr>
+        <w:t>();</w:t>
+      </w:r>
+    </w:p>
+    <w:p>
+      <w:pPr>
+        <w:shd w:val="clear" w:color="auto" w:fill="202020"/>
+        <w:spacing w:after="0" w:line="360" w:lineRule="atLeast"/>
+        <w:rPr>
+          <w:rFonts w:ascii="Consolas" w:eastAsia="Times New Roman" w:hAnsi="Consolas" w:cs="Times New Roman"/>
+          <w:color w:val="D4BE98"/>
+          <w:sz w:val="27"/>
+          <w:szCs w:val="27"/>
+        </w:rPr>
+      </w:pPr>
+    </w:p>
+    <w:p>
+      <w:pPr>
+        <w:shd w:val="clear" w:color="auto" w:fill="202020"/>
+        <w:spacing w:after="0" w:line="360" w:lineRule="atLeast"/>
+        <w:rPr>
+          <w:rFonts w:ascii="Consolas" w:eastAsia="Times New Roman" w:hAnsi="Consolas" w:cs="Times New Roman"/>
+          <w:color w:val="D4BE98"/>
+          <w:sz w:val="27"/>
+          <w:szCs w:val="27"/>
+        </w:rPr>
+      </w:pPr>
+      <w:r>
+        <w:rPr>
+          <w:rFonts w:ascii="Consolas" w:eastAsia="Times New Roman" w:hAnsi="Consolas" w:cs="Times New Roman"/>
+          <w:color w:val="D4BE98"/>
+          <w:sz w:val="27"/>
+          <w:szCs w:val="27"/>
+        </w:rPr>
+        <w:t xml:space="preserve">  </w:t>
+      </w:r>
+      <w:r>
+        <w:rPr>
+          <w:rFonts w:ascii="Consolas" w:eastAsia="Times New Roman" w:hAnsi="Consolas" w:cs="Times New Roman"/>
+          <w:color w:val="D3869B"/>
+          <w:sz w:val="27"/>
+          <w:szCs w:val="27"/>
+        </w:rPr>
+        <w:t>if</w:t>
+      </w:r>
+      <w:r>
+        <w:rPr>
+          <w:rFonts w:ascii="Consolas" w:eastAsia="Times New Roman" w:hAnsi="Consolas" w:cs="Times New Roman"/>
+          <w:color w:val="D4BE98"/>
+          <w:sz w:val="27"/>
+          <w:szCs w:val="27"/>
+        </w:rPr>
+        <w:t xml:space="preserve"> (smsEnabled) {</w:t>
+      </w:r>
+    </w:p>
+    <w:p>
+      <w:pPr>
+        <w:shd w:val="clear" w:color="auto" w:fill="202020"/>
+        <w:spacing w:after="0" w:line="360" w:lineRule="atLeast"/>
+        <w:rPr>
+          <w:rFonts w:ascii="Consolas" w:eastAsia="Times New Roman" w:hAnsi="Consolas" w:cs="Times New Roman"/>
+          <w:color w:val="D4BE98"/>
+          <w:sz w:val="27"/>
+          <w:szCs w:val="27"/>
+        </w:rPr>
+      </w:pPr>
+      <w:r>
+        <w:rPr>
+          <w:rFonts w:ascii="Consolas" w:eastAsia="Times New Roman" w:hAnsi="Consolas" w:cs="Times New Roman"/>
+          <w:color w:val="D4BE98"/>
+          <w:sz w:val="27"/>
+          <w:szCs w:val="27"/>
+        </w:rPr>
+        <w:t xml:space="preserve">    stack </w:t>
+      </w:r>
+      <w:r>
+        <w:rPr>
+          <w:rFonts w:ascii="Consolas" w:eastAsia="Times New Roman" w:hAnsi="Consolas" w:cs="Times New Roman"/>
+          <w:color w:val="D3869B"/>
+          <w:sz w:val="27"/>
+          <w:szCs w:val="27"/>
+        </w:rPr>
+        <w:t>=</w:t>
+      </w:r>
+      <w:r>
+        <w:rPr>
+          <w:rFonts w:ascii="Consolas" w:eastAsia="Times New Roman" w:hAnsi="Consolas" w:cs="Times New Roman"/>
+          <w:color w:val="D4BE98"/>
+          <w:sz w:val="27"/>
+          <w:szCs w:val="27"/>
+        </w:rPr>
+        <w:t xml:space="preserve"> </w:t>
+      </w:r>
+      <w:r>
+        <w:rPr>
+          <w:rFonts w:ascii="Consolas" w:eastAsia="Times New Roman" w:hAnsi="Consolas" w:cs="Times New Roman"/>
+          <w:color w:val="7DAEA3"/>
+          <w:sz w:val="27"/>
+          <w:szCs w:val="27"/>
+        </w:rPr>
+        <w:t>SMSNotifier</w:t>
+      </w:r>
+      <w:r>
+        <w:rPr>
+          <w:rFonts w:ascii="Consolas" w:eastAsia="Times New Roman" w:hAnsi="Consolas" w:cs="Times New Roman"/>
+          <w:color w:val="D4BE98"/>
+          <w:sz w:val="27"/>
+          <w:szCs w:val="27"/>
+        </w:rPr>
+        <w:t>(stack);</w:t>
+      </w:r>
+    </w:p>
+    <w:p>
+      <w:pPr>
+        <w:shd w:val="clear" w:color="auto" w:fill="202020"/>
+        <w:spacing w:after="0" w:line="360" w:lineRule="atLeast"/>
+        <w:rPr>
+          <w:rFonts w:ascii="Consolas" w:eastAsia="Times New Roman" w:hAnsi="Consolas" w:cs="Times New Roman"/>
+          <w:color w:val="D4BE98"/>
+          <w:sz w:val="27"/>
+          <w:szCs w:val="27"/>
+        </w:rPr>
+      </w:pPr>
+      <w:r>
+        <w:rPr>
+          <w:rFonts w:ascii="Consolas" w:eastAsia="Times New Roman" w:hAnsi="Consolas" w:cs="Times New Roman"/>
+          <w:color w:val="D4BE98"/>
+          <w:sz w:val="27"/>
+          <w:szCs w:val="27"/>
+        </w:rPr>
+        <w:t>  }</w:t>
+      </w:r>
+    </w:p>
+    <w:p>
+      <w:pPr>
+        <w:shd w:val="clear" w:color="auto" w:fill="202020"/>
+        <w:spacing w:after="0" w:line="360" w:lineRule="atLeast"/>
+        <w:rPr>
+          <w:rFonts w:ascii="Consolas" w:eastAsia="Times New Roman" w:hAnsi="Consolas" w:cs="Times New Roman"/>
+          <w:color w:val="D4BE98"/>
+          <w:sz w:val="27"/>
+          <w:szCs w:val="27"/>
+        </w:rPr>
+      </w:pPr>
+    </w:p>
+    <w:p>
+      <w:pPr>
+        <w:shd w:val="clear" w:color="auto" w:fill="202020"/>
+        <w:spacing w:after="0" w:line="360" w:lineRule="atLeast"/>
+        <w:rPr>
+          <w:rFonts w:ascii="Consolas" w:eastAsia="Times New Roman" w:hAnsi="Consolas" w:cs="Times New Roman"/>
+          <w:color w:val="D4BE98"/>
+          <w:sz w:val="27"/>
+          <w:szCs w:val="27"/>
+        </w:rPr>
+      </w:pPr>
+      <w:r>
+        <w:rPr>
+          <w:rFonts w:ascii="Consolas" w:eastAsia="Times New Roman" w:hAnsi="Consolas" w:cs="Times New Roman"/>
+          <w:color w:val="D4BE98"/>
+          <w:sz w:val="27"/>
+          <w:szCs w:val="27"/>
+        </w:rPr>
+        <w:t xml:space="preserve">  </w:t>
+      </w:r>
+      <w:r>
+        <w:rPr>
+          <w:rFonts w:ascii="Consolas" w:eastAsia="Times New Roman" w:hAnsi="Consolas" w:cs="Times New Roman"/>
+          <w:color w:val="D3869B"/>
+          <w:sz w:val="27"/>
+          <w:szCs w:val="27"/>
+        </w:rPr>
+        <w:t>if</w:t>
+      </w:r>
+      <w:r>
+        <w:rPr>
+          <w:rFonts w:ascii="Consolas" w:eastAsia="Times New Roman" w:hAnsi="Consolas" w:cs="Times New Roman"/>
+          <w:color w:val="D4BE98"/>
+          <w:sz w:val="27"/>
+          <w:szCs w:val="27"/>
+        </w:rPr>
+        <w:t xml:space="preserve"> (facebookEnabled) {</w:t>
+      </w:r>
+    </w:p>
+    <w:p>
+      <w:pPr>
+        <w:shd w:val="clear" w:color="auto" w:fill="202020"/>
+        <w:spacing w:after="0" w:line="360" w:lineRule="atLeast"/>
+        <w:rPr>
+          <w:rFonts w:ascii="Consolas" w:eastAsia="Times New Roman" w:hAnsi="Consolas" w:cs="Times New Roman"/>
+          <w:color w:val="D4BE98"/>
+          <w:sz w:val="27"/>
+          <w:szCs w:val="27"/>
+        </w:rPr>
+      </w:pPr>
+      <w:r>
+        <w:rPr>
+          <w:rFonts w:ascii="Consolas" w:eastAsia="Times New Roman" w:hAnsi="Consolas" w:cs="Times New Roman"/>
+          <w:color w:val="D4BE98"/>
+          <w:sz w:val="27"/>
+          <w:szCs w:val="27"/>
+        </w:rPr>
+        <w:t xml:space="preserve">    stack </w:t>
+      </w:r>
+      <w:r>
+        <w:rPr>
+          <w:rFonts w:ascii="Consolas" w:eastAsia="Times New Roman" w:hAnsi="Consolas" w:cs="Times New Roman"/>
+          <w:color w:val="D3869B"/>
+          <w:sz w:val="27"/>
+          <w:szCs w:val="27"/>
+        </w:rPr>
+        <w:t>=</w:t>
+      </w:r>
+      <w:r>
+        <w:rPr>
+          <w:rFonts w:ascii="Consolas" w:eastAsia="Times New Roman" w:hAnsi="Consolas" w:cs="Times New Roman"/>
+          <w:color w:val="D4BE98"/>
+          <w:sz w:val="27"/>
+          <w:szCs w:val="27"/>
+        </w:rPr>
+        <w:t xml:space="preserve"> </w:t>
+      </w:r>
+      <w:r>
+        <w:rPr>
+          <w:rFonts w:ascii="Consolas" w:eastAsia="Times New Roman" w:hAnsi="Consolas" w:cs="Times New Roman"/>
+          <w:color w:val="7DAEA3"/>
+          <w:sz w:val="27"/>
+          <w:szCs w:val="27"/>
+        </w:rPr>
+        <w:t>FacebookNotifier</w:t>
+      </w:r>
+      <w:r>
+        <w:rPr>
+          <w:rFonts w:ascii="Consolas" w:eastAsia="Times New Roman" w:hAnsi="Consolas" w:cs="Times New Roman"/>
+          <w:color w:val="D4BE98"/>
+          <w:sz w:val="27"/>
+          <w:szCs w:val="27"/>
+        </w:rPr>
+        <w:t>(stack);</w:t>
+      </w:r>
+    </w:p>
+    <w:p>
+      <w:pPr>
+        <w:shd w:val="clear" w:color="auto" w:fill="202020"/>
+        <w:spacing w:after="0" w:line="360" w:lineRule="atLeast"/>
+        <w:rPr>
+          <w:rFonts w:ascii="Consolas" w:eastAsia="Times New Roman" w:hAnsi="Consolas" w:cs="Times New Roman"/>
+          <w:color w:val="D4BE98"/>
+          <w:sz w:val="27"/>
+          <w:szCs w:val="27"/>
+        </w:rPr>
+      </w:pPr>
+      <w:r>
+        <w:rPr>
+          <w:rFonts w:ascii="Consolas" w:eastAsia="Times New Roman" w:hAnsi="Consolas" w:cs="Times New Roman"/>
+          <w:color w:val="D4BE98"/>
+          <w:sz w:val="27"/>
+          <w:szCs w:val="27"/>
+        </w:rPr>
+        <w:t>  }</w:t>
+      </w:r>
+    </w:p>
+    <w:p>
+      <w:pPr>
+        <w:shd w:val="clear" w:color="auto" w:fill="202020"/>
+        <w:spacing w:after="0" w:line="360" w:lineRule="atLeast"/>
+        <w:rPr>
+          <w:rFonts w:ascii="Consolas" w:eastAsia="Times New Roman" w:hAnsi="Consolas" w:cs="Times New Roman"/>
+          <w:color w:val="D4BE98"/>
+          <w:sz w:val="27"/>
+          <w:szCs w:val="27"/>
+        </w:rPr>
+      </w:pPr>
+    </w:p>
+    <w:p>
+      <w:pPr>
+        <w:shd w:val="clear" w:color="auto" w:fill="202020"/>
+        <w:spacing w:after="0" w:line="360" w:lineRule="atLeast"/>
+        <w:rPr>
+          <w:rFonts w:ascii="Consolas" w:eastAsia="Times New Roman" w:hAnsi="Consolas" w:cs="Times New Roman"/>
+          <w:color w:val="D4BE98"/>
+          <w:sz w:val="27"/>
+          <w:szCs w:val="27"/>
+        </w:rPr>
+      </w:pPr>
+      <w:r>
+        <w:rPr>
+          <w:rFonts w:ascii="Consolas" w:eastAsia="Times New Roman" w:hAnsi="Consolas" w:cs="Times New Roman"/>
+          <w:color w:val="D4BE98"/>
+          <w:sz w:val="27"/>
+          <w:szCs w:val="27"/>
+        </w:rPr>
+        <w:t>  stack.</w:t>
+      </w:r>
+      <w:r>
+        <w:rPr>
+          <w:rFonts w:ascii="Consolas" w:eastAsia="Times New Roman" w:hAnsi="Consolas" w:cs="Times New Roman"/>
+          <w:color w:val="89B482"/>
+          <w:sz w:val="27"/>
+          <w:szCs w:val="27"/>
+        </w:rPr>
+        <w:t>send</w:t>
+      </w:r>
+      <w:r>
+        <w:rPr>
+          <w:rFonts w:ascii="Consolas" w:eastAsia="Times New Roman" w:hAnsi="Consolas" w:cs="Times New Roman"/>
+          <w:color w:val="D4BE98"/>
+          <w:sz w:val="27"/>
+          <w:szCs w:val="27"/>
+        </w:rPr>
+        <w:t>(message);</w:t>
+      </w:r>
+    </w:p>
+    <w:p>
+      <w:pPr>
+        <w:shd w:val="clear" w:color="auto" w:fill="202020"/>
+        <w:spacing w:after="0" w:line="360" w:lineRule="atLeast"/>
+        <w:rPr>
+          <w:rFonts w:ascii="Consolas" w:eastAsia="Times New Roman" w:hAnsi="Consolas" w:cs="Times New Roman"/>
+          <w:color w:val="D4BE98"/>
+          <w:sz w:val="27"/>
+          <w:szCs w:val="27"/>
+        </w:rPr>
+      </w:pPr>
+      <w:r>
+        <w:rPr>
+          <w:rFonts w:ascii="Consolas" w:eastAsia="Times New Roman" w:hAnsi="Consolas" w:cs="Times New Roman"/>
+          <w:color w:val="D4BE98"/>
+          <w:sz w:val="27"/>
+          <w:szCs w:val="27"/>
+        </w:rPr>
+        <w:t>}</w:t>
+      </w:r>
+    </w:p>
+    <w:p>
+      <w:pPr>
+        <w:rPr>
+          <w:rFonts w:ascii="Times New Roman" w:hAnsi="Times New Roman" w:cs="Times New Roman"/>
+          <w:sz w:val="24"/>
+          <w:szCs w:val="24"/>
+        </w:rPr>
+      </w:pPr>
     </w:p>
     <w:sectPr>
       <w:pgSz w:w="12240" w:h="15840"/>

</xml_diff>